<commit_message>
Moved old dwgs to Archive, updated schematic/layout pdf
</commit_message>
<xml_diff>
--- a/Meeting Notes.docx
+++ b/Meeting Notes.docx
@@ -37,30 +37,20 @@
         </w:numPr>
       </w:pPr>
       <w:r>
-        <w:t xml:space="preserve">Question whether D0 Rain Sensor needs pull down or up </w:t>
-      </w:r>
-      <w:proofErr w:type="gramStart"/>
-      <w:r>
-        <w:t>resistor</w:t>
-      </w:r>
-      <w:proofErr w:type="gramEnd"/>
-    </w:p>
-    <w:p>
-      <w:pPr>
-        <w:pStyle w:val="ListParagraph"/>
-        <w:numPr>
-          <w:ilvl w:val="0"/>
-          <w:numId w:val="1"/>
-        </w:numPr>
-      </w:pPr>
-      <w:r>
-        <w:t xml:space="preserve">Added C4/C5 as decoupling capacitors on 3.3V </w:t>
-      </w:r>
-      <w:proofErr w:type="gramStart"/>
-      <w:r>
-        <w:t>Line</w:t>
-      </w:r>
-      <w:proofErr w:type="gramEnd"/>
+        <w:t>Question whether D0 Rain Sensor needs pull down or up resistor</w:t>
+      </w:r>
+    </w:p>
+    <w:p>
+      <w:pPr>
+        <w:pStyle w:val="ListParagraph"/>
+        <w:numPr>
+          <w:ilvl w:val="0"/>
+          <w:numId w:val="1"/>
+        </w:numPr>
+      </w:pPr>
+      <w:r>
+        <w:t>Added C4/C5 as decoupling capacitors on 3.3V Line</w:t>
+      </w:r>
     </w:p>
     <w:p>
       <w:pPr>
@@ -83,30 +73,20 @@
         </w:numPr>
       </w:pPr>
       <w:r>
-        <w:t xml:space="preserve">R2 is NP just in case a pull up is needed for D0 of rain </w:t>
-      </w:r>
-      <w:proofErr w:type="gramStart"/>
-      <w:r>
-        <w:t>sensor</w:t>
-      </w:r>
-      <w:proofErr w:type="gramEnd"/>
-    </w:p>
-    <w:p>
-      <w:pPr>
-        <w:pStyle w:val="ListParagraph"/>
-        <w:numPr>
-          <w:ilvl w:val="0"/>
-          <w:numId w:val="1"/>
-        </w:numPr>
-      </w:pPr>
-      <w:r>
-        <w:t xml:space="preserve">R1 is a pull up </w:t>
-      </w:r>
-      <w:proofErr w:type="gramStart"/>
-      <w:r>
-        <w:t>resistor</w:t>
-      </w:r>
-      <w:proofErr w:type="gramEnd"/>
+        <w:t>R2 is NP just in case a pull up is needed for D0 of rain sensor</w:t>
+      </w:r>
+    </w:p>
+    <w:p>
+      <w:pPr>
+        <w:pStyle w:val="ListParagraph"/>
+        <w:numPr>
+          <w:ilvl w:val="0"/>
+          <w:numId w:val="1"/>
+        </w:numPr>
+      </w:pPr>
+      <w:r>
+        <w:t>R1 is a pull up resistor</w:t>
+      </w:r>
     </w:p>
     <w:p>
       <w:pPr>
@@ -127,34 +107,27 @@
           <w:ilvl w:val="0"/>
           <w:numId w:val="1"/>
         </w:numPr>
-      </w:pPr>
-      <w:r>
-        <w:t xml:space="preserve">Need schematic to be compatible with DHT22 </w:t>
-      </w:r>
-      <w:proofErr w:type="gramStart"/>
-      <w:r>
-        <w:t>upgrade</w:t>
-      </w:r>
-      <w:proofErr w:type="gramEnd"/>
-    </w:p>
-    <w:p>
-      <w:pPr>
-        <w:pStyle w:val="ListParagraph"/>
-        <w:numPr>
-          <w:ilvl w:val="0"/>
-          <w:numId w:val="1"/>
-        </w:numPr>
-      </w:pPr>
-      <w:r>
-        <w:t xml:space="preserve">R15 added as a NP just in case a </w:t>
-      </w:r>
-      <w:proofErr w:type="gramStart"/>
-      <w:r>
-        <w:t>pull down</w:t>
-      </w:r>
-      <w:proofErr w:type="gramEnd"/>
-      <w:r>
-        <w:t xml:space="preserve"> resistor is needed</w:t>
+        <w:rPr>
+          <w:highlight w:val="yellow"/>
+        </w:rPr>
+      </w:pPr>
+      <w:r>
+        <w:rPr>
+          <w:highlight w:val="yellow"/>
+        </w:rPr>
+        <w:t>Need schematic to be compatible with DHT22 upgrade</w:t>
+      </w:r>
+    </w:p>
+    <w:p>
+      <w:pPr>
+        <w:pStyle w:val="ListParagraph"/>
+        <w:numPr>
+          <w:ilvl w:val="0"/>
+          <w:numId w:val="1"/>
+        </w:numPr>
+      </w:pPr>
+      <w:r>
+        <w:t>R15 added as a NP just in case a pull down resistor is needed</w:t>
       </w:r>
     </w:p>
     <w:p>
@@ -176,32 +149,28 @@
           <w:ilvl w:val="0"/>
           <w:numId w:val="1"/>
         </w:numPr>
-      </w:pPr>
-      <w:r>
-        <w:t xml:space="preserve">Individual GNDs added to specific pinout on schematic for cleaner </w:t>
-      </w:r>
-      <w:proofErr w:type="gramStart"/>
-      <w:r>
-        <w:t>look</w:t>
-      </w:r>
-      <w:proofErr w:type="gramEnd"/>
-    </w:p>
-    <w:p>
-      <w:pPr>
-        <w:pStyle w:val="ListParagraph"/>
-        <w:numPr>
-          <w:ilvl w:val="0"/>
-          <w:numId w:val="1"/>
-        </w:numPr>
-      </w:pPr>
-      <w:r>
-        <w:t xml:space="preserve">Keypad controls uses 4x4 Matrix connected to TCA8418 with communication using </w:t>
-      </w:r>
-      <w:proofErr w:type="gramStart"/>
-      <w:r>
-        <w:t>I2C</w:t>
-      </w:r>
-      <w:proofErr w:type="gramEnd"/>
+        <w:rPr>
+          <w:highlight w:val="yellow"/>
+        </w:rPr>
+      </w:pPr>
+      <w:r>
+        <w:rPr>
+          <w:highlight w:val="yellow"/>
+        </w:rPr>
+        <w:t>Individual GNDs added to specific pinout on schematic for cleaner look</w:t>
+      </w:r>
+    </w:p>
+    <w:p>
+      <w:pPr>
+        <w:pStyle w:val="ListParagraph"/>
+        <w:numPr>
+          <w:ilvl w:val="0"/>
+          <w:numId w:val="1"/>
+        </w:numPr>
+      </w:pPr>
+      <w:r>
+        <w:t>Keypad controls uses 4x4 Matrix connected to TCA8418 with communication using I2C</w:t>
+      </w:r>
     </w:p>
     <w:p>
       <w:pPr>
@@ -222,66 +191,58 @@
           <w:ilvl w:val="0"/>
           <w:numId w:val="1"/>
         </w:numPr>
-      </w:pPr>
-      <w:r>
-        <w:t xml:space="preserve">ESP USB should not be connected when already powered </w:t>
-      </w:r>
-      <w:proofErr w:type="gramStart"/>
-      <w:r>
-        <w:t>otherwise</w:t>
-      </w:r>
-      <w:proofErr w:type="gramEnd"/>
-    </w:p>
-    <w:p>
-      <w:pPr>
-        <w:pStyle w:val="ListParagraph"/>
-        <w:numPr>
-          <w:ilvl w:val="0"/>
-          <w:numId w:val="1"/>
-        </w:numPr>
-      </w:pPr>
-      <w:r>
-        <w:t xml:space="preserve">Question whether a switch is needed for USB pin 26 on </w:t>
-      </w:r>
-      <w:proofErr w:type="gramStart"/>
-      <w:r>
-        <w:t>ESP</w:t>
-      </w:r>
-      <w:proofErr w:type="gramEnd"/>
-    </w:p>
-    <w:p>
-      <w:pPr>
-        <w:pStyle w:val="ListParagraph"/>
-        <w:numPr>
-          <w:ilvl w:val="0"/>
-          <w:numId w:val="1"/>
-        </w:numPr>
-      </w:pPr>
-      <w:r>
-        <w:t xml:space="preserve">R8/R9 is 0 just in case changes needed to be </w:t>
-      </w:r>
-      <w:proofErr w:type="gramStart"/>
-      <w:r>
-        <w:t>made</w:t>
-      </w:r>
-      <w:proofErr w:type="gramEnd"/>
-    </w:p>
-    <w:p>
-      <w:pPr>
-        <w:pStyle w:val="ListParagraph"/>
-        <w:numPr>
-          <w:ilvl w:val="0"/>
-          <w:numId w:val="1"/>
-        </w:numPr>
-      </w:pPr>
-      <w:r>
-        <w:t xml:space="preserve">D3 used to show if window is </w:t>
-      </w:r>
-      <w:proofErr w:type="gramStart"/>
-      <w:r>
-        <w:t>open</w:t>
-      </w:r>
-      <w:proofErr w:type="gramEnd"/>
+        <w:rPr>
+          <w:highlight w:val="yellow"/>
+        </w:rPr>
+      </w:pPr>
+      <w:r>
+        <w:rPr>
+          <w:highlight w:val="yellow"/>
+        </w:rPr>
+        <w:t>ESP USB should not be connected when already powered otherwise</w:t>
+      </w:r>
+    </w:p>
+    <w:p>
+      <w:pPr>
+        <w:pStyle w:val="ListParagraph"/>
+        <w:numPr>
+          <w:ilvl w:val="0"/>
+          <w:numId w:val="1"/>
+        </w:numPr>
+        <w:rPr>
+          <w:highlight w:val="yellow"/>
+        </w:rPr>
+      </w:pPr>
+      <w:r>
+        <w:rPr>
+          <w:highlight w:val="yellow"/>
+        </w:rPr>
+        <w:t>Question whether a switch is needed for USB pin 26 on ESP</w:t>
+      </w:r>
+    </w:p>
+    <w:p>
+      <w:pPr>
+        <w:pStyle w:val="ListParagraph"/>
+        <w:numPr>
+          <w:ilvl w:val="0"/>
+          <w:numId w:val="1"/>
+        </w:numPr>
+      </w:pPr>
+      <w:r>
+        <w:t>R8/R9 is 0 just in case changes needed to be made</w:t>
+      </w:r>
+    </w:p>
+    <w:p>
+      <w:pPr>
+        <w:pStyle w:val="ListParagraph"/>
+        <w:numPr>
+          <w:ilvl w:val="0"/>
+          <w:numId w:val="1"/>
+        </w:numPr>
+      </w:pPr>
+      <w:r>
+        <w:t>D3 used to show if window is open</w:t>
+      </w:r>
     </w:p>
     <w:p>
       <w:pPr>
@@ -303,31 +264,21 @@
           <w:numId w:val="1"/>
         </w:numPr>
       </w:pPr>
-      <w:proofErr w:type="spellStart"/>
-      <w:r>
-        <w:t>Buzzeer</w:t>
-      </w:r>
-      <w:proofErr w:type="spellEnd"/>
-      <w:r>
-        <w:t xml:space="preserve"> output from ESP pin 16 to Buzzer.</w:t>
-      </w:r>
-    </w:p>
-    <w:p>
-      <w:pPr>
-        <w:pStyle w:val="ListParagraph"/>
-        <w:numPr>
-          <w:ilvl w:val="0"/>
-          <w:numId w:val="1"/>
-        </w:numPr>
-      </w:pPr>
-      <w:r>
-        <w:t xml:space="preserve">Question whether a universal RST switch is needed or just specific switch for </w:t>
-      </w:r>
-      <w:proofErr w:type="gramStart"/>
-      <w:r>
-        <w:t>ESP</w:t>
-      </w:r>
-      <w:proofErr w:type="gramEnd"/>
+      <w:r>
+        <w:t>Buzzeer output from ESP pin 16 to Buzzer.</w:t>
+      </w:r>
+    </w:p>
+    <w:p>
+      <w:pPr>
+        <w:pStyle w:val="ListParagraph"/>
+        <w:numPr>
+          <w:ilvl w:val="0"/>
+          <w:numId w:val="1"/>
+        </w:numPr>
+      </w:pPr>
+      <w:r>
+        <w:t>Question whether a universal RST switch is needed or just specific switch for ESP</w:t>
+      </w:r>
     </w:p>
     <w:p>
       <w:pPr>
@@ -374,15 +325,7 @@
         </w:numPr>
       </w:pPr>
       <w:r>
-        <w:t xml:space="preserve">RST SW (Pin 7 I2C) global label made for </w:t>
-      </w:r>
-      <w:proofErr w:type="gramStart"/>
-      <w:r>
-        <w:t>reset</w:t>
-      </w:r>
-      <w:proofErr w:type="gramEnd"/>
-      <w:r>
-        <w:t xml:space="preserve"> </w:t>
+        <w:t xml:space="preserve">RST SW (Pin 7 I2C) global label made for reset </w:t>
       </w:r>
     </w:p>
     <w:p>
@@ -406,13 +349,8 @@
         </w:numPr>
       </w:pPr>
       <w:r>
-        <w:t xml:space="preserve">Question whether ADC needs an </w:t>
-      </w:r>
-      <w:proofErr w:type="gramStart"/>
-      <w:r>
-        <w:t>input</w:t>
-      </w:r>
-      <w:proofErr w:type="gramEnd"/>
+        <w:t>Question whether ADC needs an input</w:t>
+      </w:r>
     </w:p>
     <w:p>
       <w:pPr>
@@ -435,13 +373,8 @@
         </w:numPr>
       </w:pPr>
       <w:r>
-        <w:t xml:space="preserve">Layout question of having RESET connected via through hole so that it can jumper to </w:t>
-      </w:r>
-      <w:proofErr w:type="gramStart"/>
-      <w:r>
-        <w:t>enclosure</w:t>
-      </w:r>
-      <w:proofErr w:type="gramEnd"/>
+        <w:t>Layout question of having RESET connected via through hole so that it can jumper to enclosure</w:t>
+      </w:r>
     </w:p>
     <w:p>
       <w:pPr>
@@ -476,13 +409,8 @@
         </w:numPr>
       </w:pPr>
       <w:r>
-        <w:t xml:space="preserve">Needs to be </w:t>
-      </w:r>
-      <w:proofErr w:type="gramStart"/>
-      <w:r>
-        <w:t>reformatted</w:t>
-      </w:r>
-      <w:proofErr w:type="gramEnd"/>
+        <w:t>Needs to be reformatted</w:t>
+      </w:r>
     </w:p>
     <w:p>
       <w:pPr>

</xml_diff>